<commit_message>
Modify the help .doc for sdk use plus cherry pick for the fix on dll
</commit_message>
<xml_diff>
--- a/Windows - COMPILE DISPLACE FROM THE DISPLACE SDK.docx
+++ b/Windows - COMPILE DISPLACE FROM THE DISPLACE SDK.docx
@@ -25,6 +25,153 @@
           <w:lang w:val="en-US"/>
         </w:rPr>
         <w:t>COMPILE DISPLACE FROM THE DISPLACE SDK</w:t>
+      </w:r>
+    </w:p>
+    <w:p>
+      <w:pPr>
+        <w:rPr>
+          <w:lang w:val="en-US"/>
+        </w:rPr>
+      </w:pPr>
+    </w:p>
+    <w:p>
+      <w:pPr>
+        <w:rPr>
+          <w:lang w:val="en-US"/>
+        </w:rPr>
+      </w:pPr>
+      <w:proofErr w:type="gramStart"/>
+      <w:r>
+        <w:rPr>
+          <w:lang w:val="en-US"/>
+        </w:rPr>
+        <w:t>First</w:t>
+      </w:r>
+      <w:proofErr w:type="gramEnd"/>
+      <w:r>
+        <w:rPr>
+          <w:lang w:val="en-US"/>
+        </w:rPr>
+        <w:t xml:space="preserve"> install </w:t>
+      </w:r>
+      <w:proofErr w:type="spellStart"/>
+      <w:r>
+        <w:rPr>
+          <w:lang w:val="en-US"/>
+        </w:rPr>
+        <w:t>Qt</w:t>
+      </w:r>
+      <w:proofErr w:type="spellEnd"/>
+      <w:r>
+        <w:rPr>
+          <w:lang w:val="en-US"/>
+        </w:rPr>
+        <w:t xml:space="preserve"> 5.12.0 </w:t>
+      </w:r>
+      <w:hyperlink r:id="rId4" w:history="1">
+        <w:r>
+          <w:rPr>
+            <w:rStyle w:val="Hyperlink"/>
+            <w:lang w:val="en-US"/>
+          </w:rPr>
+          <w:t>https://www.qt.io/download</w:t>
+        </w:r>
+      </w:hyperlink>
+      <w:r>
+        <w:rPr>
+          <w:lang w:val="en-US"/>
+        </w:rPr>
+        <w:t xml:space="preserve"> and </w:t>
+      </w:r>
+      <w:proofErr w:type="spellStart"/>
+      <w:r>
+        <w:rPr>
+          <w:lang w:val="en-US"/>
+        </w:rPr>
+        <w:t>QtCreator</w:t>
+      </w:r>
+      <w:proofErr w:type="spellEnd"/>
+      <w:r>
+        <w:rPr>
+          <w:lang w:val="en-US"/>
+        </w:rPr>
+        <w:t xml:space="preserve"> that comes with.</w:t>
+      </w:r>
+    </w:p>
+    <w:p>
+      <w:pPr>
+        <w:rPr>
+          <w:lang w:val="en-US"/>
+        </w:rPr>
+      </w:pPr>
+    </w:p>
+    <w:p>
+      <w:pPr>
+        <w:rPr>
+          <w:lang w:val="en-US"/>
+        </w:rPr>
+      </w:pPr>
+      <w:r>
+        <w:rPr>
+          <w:lang w:val="en-US"/>
+        </w:rPr>
+        <w:t xml:space="preserve">Alternatively, install </w:t>
+      </w:r>
+      <w:proofErr w:type="spellStart"/>
+      <w:r>
+        <w:rPr>
+          <w:lang w:val="en-US"/>
+        </w:rPr>
+        <w:t>JetBrains</w:t>
+      </w:r>
+      <w:proofErr w:type="spellEnd"/>
+      <w:r>
+        <w:rPr>
+          <w:lang w:val="en-US"/>
+        </w:rPr>
+        <w:t xml:space="preserve"> </w:t>
+      </w:r>
+      <w:proofErr w:type="spellStart"/>
+      <w:r>
+        <w:rPr>
+          <w:lang w:val="en-US"/>
+        </w:rPr>
+        <w:t>CLion</w:t>
+      </w:r>
+      <w:proofErr w:type="spellEnd"/>
+      <w:r>
+        <w:rPr>
+          <w:lang w:val="en-US"/>
+        </w:rPr>
+        <w:t xml:space="preserve">, but the edition of </w:t>
+      </w:r>
+      <w:proofErr w:type="spellStart"/>
+      <w:r>
+        <w:rPr>
+          <w:lang w:val="en-US"/>
+        </w:rPr>
+        <w:t>ui</w:t>
+      </w:r>
+      <w:proofErr w:type="spellEnd"/>
+      <w:r>
+        <w:rPr>
+          <w:lang w:val="en-US"/>
+        </w:rPr>
+        <w:t xml:space="preserve"> file will require </w:t>
+      </w:r>
+      <w:proofErr w:type="spellStart"/>
+      <w:r>
+        <w:rPr>
+          <w:lang w:val="en-US"/>
+        </w:rPr>
+        <w:t>QtCreator</w:t>
+      </w:r>
+      <w:proofErr w:type="spellEnd"/>
+      <w:r>
+        <w:rPr>
+          <w:lang w:val="en-US"/>
+        </w:rPr>
+        <w:t xml:space="preserve"> anyway…</w:t>
       </w:r>
     </w:p>
     <w:p>
@@ -120,7 +267,7 @@
                     <pic:cNvPicPr/>
                   </pic:nvPicPr>
                   <pic:blipFill>
-                    <a:blip r:embed="rId4"/>
+                    <a:blip r:embed="rId5"/>
                     <a:stretch>
                       <a:fillRect/>
                     </a:stretch>
@@ -225,122 +372,94 @@
         </w:rPr>
         <w:t xml:space="preserve">build with </w:t>
       </w:r>
-      <w:hyperlink r:id="rId5" w:history="1">
-        <w:r>
-          <w:rPr>
-            <w:rStyle w:val="Hyperlink"/>
-            <w:lang w:val="en-US"/>
-          </w:rPr>
-          <w:t>https://docs.microsoft.com/en-us/cpp/vcpkg?view=v</w:t>
-        </w:r>
-        <w:r>
-          <w:rPr>
-            <w:rStyle w:val="Hyperlink"/>
-            <w:lang w:val="en-US"/>
-          </w:rPr>
-          <w:t>s</w:t>
-        </w:r>
-        <w:r>
-          <w:rPr>
-            <w:rStyle w:val="Hyperlink"/>
-            <w:lang w:val="en-US"/>
-          </w:rPr>
-          <w:t>-2017</w:t>
-        </w:r>
-      </w:hyperlink>
-      <w:r>
-        <w:rPr>
-          <w:lang w:val="en-US"/>
-        </w:rPr>
-        <w:t xml:space="preserve">, see Building.md, you will found the </w:t>
-      </w:r>
-      <w:proofErr w:type="spellStart"/>
-      <w:r>
-        <w:rPr>
-          <w:lang w:val="en-US"/>
-        </w:rPr>
-        <w:t>sdk</w:t>
-      </w:r>
-      <w:proofErr w:type="spellEnd"/>
-      <w:r>
-        <w:rPr>
-          <w:lang w:val="en-US"/>
-        </w:rPr>
-        <w:t xml:space="preserve"> </w:t>
-      </w:r>
-      <w:r>
-        <w:rPr>
-          <w:lang w:val="en-US"/>
-        </w:rPr>
-        <w:t>on</w:t>
-      </w:r>
-      <w:r>
-        <w:rPr>
-          <w:lang w:val="en-US"/>
-        </w:rPr>
-        <w:t xml:space="preserve"> the </w:t>
-      </w:r>
-      <w:proofErr w:type="spellStart"/>
-      <w:r>
-        <w:rPr>
-          <w:lang w:val="en-US"/>
-        </w:rPr>
-        <w:t>DISPLACE_release</w:t>
-      </w:r>
-      <w:proofErr w:type="spellEnd"/>
-      <w:r>
-        <w:rPr>
-          <w:lang w:val="en-US"/>
-        </w:rPr>
-        <w:t>\</w:t>
-      </w:r>
-      <w:proofErr w:type="spellStart"/>
-      <w:r>
-        <w:rPr>
-          <w:lang w:val="en-US"/>
-        </w:rPr>
-        <w:t>WindowsSupport</w:t>
-      </w:r>
-      <w:proofErr w:type="spellEnd"/>
-      <w:r>
-        <w:rPr>
-          <w:lang w:val="en-US"/>
-        </w:rPr>
-        <w:t xml:space="preserve"> on </w:t>
-      </w:r>
-      <w:r>
-        <w:rPr>
-          <w:lang w:val="en-US"/>
-        </w:rPr>
-        <w:t>google drive</w:t>
-      </w:r>
-      <w:r>
-        <w:rPr>
-          <w:lang w:val="en-US"/>
-        </w:rPr>
-        <w:t xml:space="preserve"> </w:t>
-      </w:r>
       <w:hyperlink r:id="rId6" w:history="1">
         <w:r>
           <w:rPr>
             <w:rStyle w:val="Hyperlink"/>
             <w:lang w:val="en-US"/>
           </w:rPr>
-          <w:t>https://drive.google.com/drive/folders/0B7xTkBu0-QI5bn</w:t>
+          <w:t>https://docs.microsoft.com/en-us/cpp/vcpkg?view=vs-2017</w:t>
         </w:r>
+      </w:hyperlink>
+      <w:r>
+        <w:rPr>
+          <w:lang w:val="en-US"/>
+        </w:rPr>
+        <w:t xml:space="preserve">, see Building.md, you will found the </w:t>
+      </w:r>
+      <w:proofErr w:type="spellStart"/>
+      <w:r>
+        <w:rPr>
+          <w:lang w:val="en-US"/>
+        </w:rPr>
+        <w:t>sdk</w:t>
+      </w:r>
+      <w:proofErr w:type="spellEnd"/>
+      <w:r>
+        <w:rPr>
+          <w:lang w:val="en-US"/>
+        </w:rPr>
+        <w:t xml:space="preserve"> </w:t>
+      </w:r>
+      <w:r>
+        <w:rPr>
+          <w:lang w:val="en-US"/>
+        </w:rPr>
+        <w:t>on</w:t>
+      </w:r>
+      <w:r>
+        <w:rPr>
+          <w:lang w:val="en-US"/>
+        </w:rPr>
+        <w:t xml:space="preserve"> the </w:t>
+      </w:r>
+      <w:proofErr w:type="spellStart"/>
+      <w:r>
+        <w:rPr>
+          <w:lang w:val="en-US"/>
+        </w:rPr>
+        <w:t>DISPLACE_release</w:t>
+      </w:r>
+      <w:proofErr w:type="spellEnd"/>
+      <w:r>
+        <w:rPr>
+          <w:lang w:val="en-US"/>
+        </w:rPr>
+        <w:t>\</w:t>
+      </w:r>
+      <w:proofErr w:type="spellStart"/>
+      <w:r>
+        <w:rPr>
+          <w:lang w:val="en-US"/>
+        </w:rPr>
+        <w:t>WindowsSupport</w:t>
+      </w:r>
+      <w:proofErr w:type="spellEnd"/>
+      <w:r>
+        <w:rPr>
+          <w:lang w:val="en-US"/>
+        </w:rPr>
+        <w:t xml:space="preserve"> on </w:t>
+      </w:r>
+      <w:r>
+        <w:rPr>
+          <w:lang w:val="en-US"/>
+        </w:rPr>
+        <w:t>google drive</w:t>
+      </w:r>
+      <w:r>
+        <w:rPr>
+          <w:lang w:val="en-US"/>
+        </w:rPr>
+        <w:t xml:space="preserve"> </w:t>
+      </w:r>
+      <w:hyperlink r:id="rId7" w:history="1">
         <w:r>
           <w:rPr>
             <w:rStyle w:val="Hyperlink"/>
             <w:lang w:val="en-US"/>
           </w:rPr>
-          <w:t>I</w:t>
-        </w:r>
-        <w:r>
-          <w:rPr>
-            <w:rStyle w:val="Hyperlink"/>
-            <w:lang w:val="en-US"/>
-          </w:rPr>
-          <w:t>xS3c4dy0tSUU</w:t>
+          <w:t>https://drive.google.com/drive/folders/0B7xTkBu0-QI5bnIxS3c4dy0tSUU</w:t>
         </w:r>
       </w:hyperlink>
       <w:r>
@@ -421,6 +540,7 @@
         <w:rPr>
           <w:lang w:val="en-US"/>
         </w:rPr>
+        <w:lastRenderedPageBreak/>
         <w:t xml:space="preserve">Install Python </w:t>
       </w:r>
       <w:proofErr w:type="gramStart"/>
@@ -596,7 +716,6 @@
         <w:rPr>
           <w:lang w:val="en-US"/>
         </w:rPr>
-        <w:lastRenderedPageBreak/>
         <w:t xml:space="preserve">Configure </w:t>
       </w:r>
       <w:proofErr w:type="spellStart"/>
@@ -734,88 +853,6 @@
             <wp:extent cx="5731510" cy="2159000"/>
             <wp:effectExtent l="0" t="0" r="2540" b="0"/>
             <wp:docPr id="1" name="Picture 1"/>
-            <wp:cNvGraphicFramePr>
-              <a:graphicFrameLocks xmlns:a="http://schemas.openxmlformats.org/drawingml/2006/main" noChangeAspect="1"/>
-            </wp:cNvGraphicFramePr>
-            <a:graphic xmlns:a="http://schemas.openxmlformats.org/drawingml/2006/main">
-              <a:graphicData uri="http://schemas.openxmlformats.org/drawingml/2006/picture">
-                <pic:pic xmlns:pic="http://schemas.openxmlformats.org/drawingml/2006/picture">
-                  <pic:nvPicPr>
-                    <pic:cNvPr id="1" name=""/>
-                    <pic:cNvPicPr/>
-                  </pic:nvPicPr>
-                  <pic:blipFill>
-                    <a:blip r:embed="rId7"/>
-                    <a:stretch>
-                      <a:fillRect/>
-                    </a:stretch>
-                  </pic:blipFill>
-                  <pic:spPr>
-                    <a:xfrm>
-                      <a:off x="0" y="0"/>
-                      <a:ext cx="5731510" cy="2159000"/>
-                    </a:xfrm>
-                    <a:prstGeom prst="rect">
-                      <a:avLst/>
-                    </a:prstGeom>
-                  </pic:spPr>
-                </pic:pic>
-              </a:graphicData>
-            </a:graphic>
-          </wp:inline>
-        </w:drawing>
-      </w:r>
-    </w:p>
-    <w:p>
-      <w:pPr>
-        <w:rPr>
-          <w:lang w:val="en-US"/>
-        </w:rPr>
-      </w:pPr>
-    </w:p>
-    <w:p>
-      <w:pPr>
-        <w:rPr>
-          <w:lang w:val="en-US"/>
-        </w:rPr>
-      </w:pPr>
-      <w:r>
-        <w:rPr>
-          <w:lang w:val="en-US"/>
-        </w:rPr>
-        <w:t xml:space="preserve">In </w:t>
-      </w:r>
-      <w:proofErr w:type="spellStart"/>
-      <w:r>
-        <w:rPr>
-          <w:lang w:val="en-US"/>
-        </w:rPr>
-        <w:t>CLion</w:t>
-      </w:r>
-      <w:proofErr w:type="spellEnd"/>
-      <w:r>
-        <w:rPr>
-          <w:lang w:val="en-US"/>
-        </w:rPr>
-        <w:t>:</w:t>
-      </w:r>
-    </w:p>
-    <w:p>
-      <w:pPr>
-        <w:rPr>
-          <w:lang w:val="en-US"/>
-        </w:rPr>
-      </w:pPr>
-      <w:r>
-        <w:rPr>
-          <w:noProof/>
-          <w:lang w:eastAsia="da-DK"/>
-        </w:rPr>
-        <w:drawing>
-          <wp:inline distT="0" distB="0" distL="0" distR="0" wp14:anchorId="50EB690C" wp14:editId="40E16D67">
-            <wp:extent cx="5731510" cy="3717925"/>
-            <wp:effectExtent l="0" t="0" r="2540" b="0"/>
-            <wp:docPr id="3" name="Picture 3"/>
             <wp:cNvGraphicFramePr>
               <a:graphicFrameLocks xmlns:a="http://schemas.openxmlformats.org/drawingml/2006/main" noChangeAspect="1"/>
             </wp:cNvGraphicFramePr>
@@ -835,6 +872,89 @@
                   <pic:spPr>
                     <a:xfrm>
                       <a:off x="0" y="0"/>
+                      <a:ext cx="5731510" cy="2159000"/>
+                    </a:xfrm>
+                    <a:prstGeom prst="rect">
+                      <a:avLst/>
+                    </a:prstGeom>
+                  </pic:spPr>
+                </pic:pic>
+              </a:graphicData>
+            </a:graphic>
+          </wp:inline>
+        </w:drawing>
+      </w:r>
+    </w:p>
+    <w:p>
+      <w:pPr>
+        <w:rPr>
+          <w:lang w:val="en-US"/>
+        </w:rPr>
+      </w:pPr>
+    </w:p>
+    <w:p>
+      <w:pPr>
+        <w:rPr>
+          <w:lang w:val="en-US"/>
+        </w:rPr>
+      </w:pPr>
+      <w:r>
+        <w:rPr>
+          <w:lang w:val="en-US"/>
+        </w:rPr>
+        <w:t xml:space="preserve">In </w:t>
+      </w:r>
+      <w:proofErr w:type="spellStart"/>
+      <w:r>
+        <w:rPr>
+          <w:lang w:val="en-US"/>
+        </w:rPr>
+        <w:t>CLion</w:t>
+      </w:r>
+      <w:proofErr w:type="spellEnd"/>
+      <w:r>
+        <w:rPr>
+          <w:lang w:val="en-US"/>
+        </w:rPr>
+        <w:t>:</w:t>
+      </w:r>
+    </w:p>
+    <w:p>
+      <w:pPr>
+        <w:rPr>
+          <w:lang w:val="en-US"/>
+        </w:rPr>
+      </w:pPr>
+      <w:r>
+        <w:rPr>
+          <w:noProof/>
+          <w:lang w:eastAsia="da-DK"/>
+        </w:rPr>
+        <w:lastRenderedPageBreak/>
+        <w:drawing>
+          <wp:inline distT="0" distB="0" distL="0" distR="0" wp14:anchorId="50EB690C" wp14:editId="40E16D67">
+            <wp:extent cx="5731510" cy="3717925"/>
+            <wp:effectExtent l="0" t="0" r="2540" b="0"/>
+            <wp:docPr id="3" name="Picture 3"/>
+            <wp:cNvGraphicFramePr>
+              <a:graphicFrameLocks xmlns:a="http://schemas.openxmlformats.org/drawingml/2006/main" noChangeAspect="1"/>
+            </wp:cNvGraphicFramePr>
+            <a:graphic xmlns:a="http://schemas.openxmlformats.org/drawingml/2006/main">
+              <a:graphicData uri="http://schemas.openxmlformats.org/drawingml/2006/picture">
+                <pic:pic xmlns:pic="http://schemas.openxmlformats.org/drawingml/2006/picture">
+                  <pic:nvPicPr>
+                    <pic:cNvPr id="1" name=""/>
+                    <pic:cNvPicPr/>
+                  </pic:nvPicPr>
+                  <pic:blipFill>
+                    <a:blip r:embed="rId9"/>
+                    <a:stretch>
+                      <a:fillRect/>
+                    </a:stretch>
+                  </pic:blipFill>
+                  <pic:spPr>
+                    <a:xfrm>
+                      <a:off x="0" y="0"/>
                       <a:ext cx="5731510" cy="3717925"/>
                     </a:xfrm>
                     <a:prstGeom prst="rect">
@@ -900,140 +1020,6 @@
         </w:rPr>
         <w:t>Compile DISPLACE_GUI</w:t>
       </w:r>
-    </w:p>
-    <w:p>
-      <w:pPr>
-        <w:rPr>
-          <w:lang w:val="en-US"/>
-        </w:rPr>
-      </w:pPr>
-      <w:r>
-        <w:rPr>
-          <w:lang w:val="en-US"/>
-        </w:rPr>
-        <w:lastRenderedPageBreak/>
-        <w:t xml:space="preserve">Add </w:t>
-      </w:r>
-      <w:r>
-        <w:rPr>
-          <w:lang w:val="en-US"/>
-        </w:rPr>
-        <w:t>C:\Users\fbas\Documents\GitHub\DISPLACE_GUI\install\displacesdk\installed\x64-windows\</w:t>
-      </w:r>
-      <w:proofErr w:type="gramStart"/>
-      <w:r>
-        <w:rPr>
-          <w:lang w:val="en-US"/>
-        </w:rPr>
-        <w:t>bin</w:t>
-      </w:r>
-      <w:r>
-        <w:rPr>
-          <w:lang w:val="en-US"/>
-        </w:rPr>
-        <w:t xml:space="preserve"> </w:t>
-      </w:r>
-      <w:r>
-        <w:rPr>
-          <w:lang w:val="en-US"/>
-        </w:rPr>
-        <w:t xml:space="preserve"> and</w:t>
-      </w:r>
-      <w:proofErr w:type="gramEnd"/>
-      <w:r>
-        <w:rPr>
-          <w:lang w:val="en-US"/>
-        </w:rPr>
-        <w:t xml:space="preserve"> \lib </w:t>
-      </w:r>
-      <w:r>
-        <w:rPr>
-          <w:lang w:val="en-US"/>
-        </w:rPr>
-        <w:t>to PATH</w:t>
-      </w:r>
-    </w:p>
-    <w:p>
-      <w:pPr>
-        <w:rPr>
-          <w:lang w:val="en-US"/>
-        </w:rPr>
-      </w:pPr>
-      <w:r>
-        <w:rPr>
-          <w:lang w:val="en-US"/>
-        </w:rPr>
-        <w:t xml:space="preserve">Set the Run on </w:t>
-      </w:r>
-      <w:proofErr w:type="spellStart"/>
-      <w:r>
-        <w:rPr>
-          <w:lang w:val="en-US"/>
-        </w:rPr>
-        <w:t>displacegui</w:t>
-      </w:r>
-      <w:proofErr w:type="spellEnd"/>
-      <w:r>
-        <w:rPr>
-          <w:lang w:val="en-US"/>
-        </w:rPr>
-        <w:t xml:space="preserve"> and run!</w:t>
-      </w:r>
-    </w:p>
-    <w:p>
-      <w:pPr>
-        <w:rPr>
-          <w:lang w:val="en-US"/>
-        </w:rPr>
-      </w:pPr>
-      <w:r>
-        <w:rPr>
-          <w:lang w:val="en-US"/>
-        </w:rPr>
-        <w:t xml:space="preserve">(If </w:t>
-      </w:r>
-      <w:proofErr w:type="spellStart"/>
-      <w:r>
-        <w:rPr>
-          <w:lang w:val="en-US"/>
-        </w:rPr>
-        <w:t>CLion</w:t>
-      </w:r>
-      <w:proofErr w:type="spellEnd"/>
-      <w:r>
-        <w:rPr>
-          <w:lang w:val="en-US"/>
-        </w:rPr>
-        <w:t xml:space="preserve">, Run displace first to Build it with </w:t>
-      </w:r>
-      <w:proofErr w:type="spellStart"/>
-      <w:r>
-        <w:rPr>
-          <w:lang w:val="en-US"/>
-        </w:rPr>
-        <w:t>CMake</w:t>
-      </w:r>
-      <w:proofErr w:type="spellEnd"/>
-      <w:r>
-        <w:rPr>
-          <w:lang w:val="en-US"/>
-        </w:rPr>
-        <w:t>…..)</w:t>
-      </w:r>
-    </w:p>
-    <w:p>
-      <w:pPr>
-        <w:rPr>
-          <w:lang w:val="en-US"/>
-        </w:rPr>
-      </w:pPr>
-    </w:p>
-    <w:p>
-      <w:pPr>
-        <w:rPr>
-          <w:lang w:val="en-US"/>
-        </w:rPr>
-      </w:pPr>
       <w:bookmarkStart w:id="0" w:name="_GoBack"/>
       <w:bookmarkEnd w:id="0"/>
     </w:p>
@@ -1043,6 +1029,88 @@
           <w:lang w:val="en-US"/>
         </w:rPr>
       </w:pPr>
+      <w:r>
+        <w:rPr>
+          <w:lang w:val="en-US"/>
+        </w:rPr>
+        <w:t xml:space="preserve">Set the Run on </w:t>
+      </w:r>
+      <w:proofErr w:type="spellStart"/>
+      <w:r>
+        <w:rPr>
+          <w:lang w:val="en-US"/>
+        </w:rPr>
+        <w:t>displacegui</w:t>
+      </w:r>
+      <w:proofErr w:type="spellEnd"/>
+      <w:r>
+        <w:rPr>
+          <w:lang w:val="en-US"/>
+        </w:rPr>
+        <w:t xml:space="preserve"> and run!</w:t>
+      </w:r>
+    </w:p>
+    <w:p>
+      <w:pPr>
+        <w:rPr>
+          <w:lang w:val="en-US"/>
+        </w:rPr>
+      </w:pPr>
+      <w:r>
+        <w:rPr>
+          <w:lang w:val="en-US"/>
+        </w:rPr>
+        <w:t xml:space="preserve">(If </w:t>
+      </w:r>
+      <w:proofErr w:type="spellStart"/>
+      <w:r>
+        <w:rPr>
+          <w:lang w:val="en-US"/>
+        </w:rPr>
+        <w:t>CLion</w:t>
+      </w:r>
+      <w:proofErr w:type="spellEnd"/>
+      <w:r>
+        <w:rPr>
+          <w:lang w:val="en-US"/>
+        </w:rPr>
+        <w:t xml:space="preserve">, Run displace first to Build it with </w:t>
+      </w:r>
+      <w:proofErr w:type="spellStart"/>
+      <w:r>
+        <w:rPr>
+          <w:lang w:val="en-US"/>
+        </w:rPr>
+        <w:t>CMake</w:t>
+      </w:r>
+      <w:proofErr w:type="spellEnd"/>
+      <w:r>
+        <w:rPr>
+          <w:lang w:val="en-US"/>
+        </w:rPr>
+        <w:t>…..)</w:t>
+      </w:r>
+    </w:p>
+    <w:p>
+      <w:pPr>
+        <w:rPr>
+          <w:lang w:val="en-US"/>
+        </w:rPr>
+      </w:pPr>
+    </w:p>
+    <w:p>
+      <w:pPr>
+        <w:rPr>
+          <w:lang w:val="en-US"/>
+        </w:rPr>
+      </w:pPr>
+    </w:p>
+    <w:p>
+      <w:pPr>
+        <w:rPr>
+          <w:lang w:val="en-US"/>
+        </w:rPr>
+      </w:pPr>
     </w:p>
     <w:p>
       <w:pPr>
@@ -1056,203 +1124,44 @@
           <w:i/>
           <w:lang w:val="en-US"/>
         </w:rPr>
-        <w:t xml:space="preserve">NOTE: If the SDK is having the </w:t>
-      </w:r>
-      <w:proofErr w:type="spellStart"/>
+        <w:t xml:space="preserve">Check PATH </w:t>
+      </w:r>
+      <w:proofErr w:type="gramStart"/>
       <w:r>
         <w:rPr>
           <w:i/>
           <w:lang w:val="en-US"/>
         </w:rPr>
-        <w:t>Qt</w:t>
-      </w:r>
-      <w:proofErr w:type="spellEnd"/>
+        <w:t xml:space="preserve">for </w:t>
+      </w:r>
       <w:r>
         <w:rPr>
           <w:i/>
           <w:lang w:val="en-US"/>
         </w:rPr>
-        <w:t xml:space="preserve"> already included then it will not work with </w:t>
-      </w:r>
-      <w:proofErr w:type="spellStart"/>
+        <w:t xml:space="preserve"> </w:t>
+      </w:r>
       <w:r>
         <w:rPr>
           <w:i/>
           <w:lang w:val="en-US"/>
         </w:rPr>
-        <w:t>QtCreator</w:t>
-      </w:r>
-      <w:proofErr w:type="spellEnd"/>
+        <w:t>C</w:t>
+      </w:r>
+      <w:proofErr w:type="gramEnd"/>
       <w:r>
         <w:rPr>
           <w:i/>
           <w:lang w:val="en-US"/>
         </w:rPr>
-        <w:t xml:space="preserve">, because </w:t>
-      </w:r>
-      <w:proofErr w:type="spellStart"/>
+        <w:t>:\Qt\5.12.0\msvc2017_64\bin</w:t>
+      </w:r>
       <w:r>
         <w:rPr>
           <w:i/>
           <w:lang w:val="en-US"/>
         </w:rPr>
-        <w:t>QtCreator</w:t>
-      </w:r>
-      <w:proofErr w:type="spellEnd"/>
-      <w:r>
-        <w:rPr>
-          <w:i/>
-          <w:lang w:val="en-US"/>
-        </w:rPr>
-        <w:t xml:space="preserve"> get confused</w:t>
-      </w:r>
-    </w:p>
-    <w:p>
-      <w:pPr>
-        <w:rPr>
-          <w:i/>
-          <w:lang w:val="en-US"/>
-        </w:rPr>
-      </w:pPr>
-      <w:r>
-        <w:rPr>
-          <w:i/>
-          <w:lang w:val="en-US"/>
-        </w:rPr>
-        <w:t xml:space="preserve">Better to use a SDK not including </w:t>
-      </w:r>
-      <w:proofErr w:type="spellStart"/>
-      <w:r>
-        <w:rPr>
-          <w:i/>
-          <w:lang w:val="en-US"/>
-        </w:rPr>
-        <w:t>Qt</w:t>
-      </w:r>
-      <w:proofErr w:type="spellEnd"/>
-      <w:proofErr w:type="gramStart"/>
-      <w:r>
-        <w:rPr>
-          <w:i/>
-          <w:lang w:val="en-US"/>
-        </w:rPr>
-        <w:t>…..</w:t>
-      </w:r>
-      <w:proofErr w:type="gramEnd"/>
-    </w:p>
-    <w:p>
-      <w:pPr>
-        <w:rPr>
-          <w:i/>
-          <w:lang w:val="en-US"/>
-        </w:rPr>
-      </w:pPr>
-      <w:r>
-        <w:rPr>
-          <w:i/>
-          <w:lang w:val="en-US"/>
-        </w:rPr>
-        <w:t xml:space="preserve">In this </w:t>
-      </w:r>
-      <w:proofErr w:type="gramStart"/>
-      <w:r>
-        <w:rPr>
-          <w:i/>
-          <w:lang w:val="en-US"/>
-        </w:rPr>
-        <w:t>case</w:t>
-      </w:r>
-      <w:proofErr w:type="gramEnd"/>
-      <w:r>
-        <w:rPr>
-          <w:i/>
-          <w:lang w:val="en-US"/>
-        </w:rPr>
-        <w:t xml:space="preserve"> </w:t>
-      </w:r>
-      <w:r>
-        <w:rPr>
-          <w:i/>
-          <w:lang w:val="en-US"/>
-        </w:rPr>
-        <w:t xml:space="preserve">then </w:t>
-      </w:r>
-      <w:r>
-        <w:rPr>
-          <w:i/>
-          <w:lang w:val="en-US"/>
-        </w:rPr>
-        <w:t xml:space="preserve">setting an extra </w:t>
-      </w:r>
-      <w:proofErr w:type="spellStart"/>
-      <w:r>
-        <w:rPr>
-          <w:i/>
-          <w:lang w:val="en-US"/>
-        </w:rPr>
-        <w:t>arg</w:t>
-      </w:r>
-      <w:proofErr w:type="spellEnd"/>
-      <w:r>
-        <w:rPr>
-          <w:i/>
-          <w:lang w:val="en-US"/>
-        </w:rPr>
-        <w:t xml:space="preserve"> will be required for </w:t>
-      </w:r>
-      <w:proofErr w:type="spellStart"/>
-      <w:r>
-        <w:rPr>
-          <w:i/>
-          <w:lang w:val="en-US"/>
-        </w:rPr>
-        <w:t>CMake</w:t>
-      </w:r>
-      <w:proofErr w:type="spellEnd"/>
-      <w:r>
-        <w:rPr>
-          <w:i/>
-          <w:lang w:val="en-US"/>
-        </w:rPr>
-        <w:t xml:space="preserve"> to find </w:t>
-      </w:r>
-      <w:r>
-        <w:rPr>
-          <w:i/>
-          <w:lang w:val="en-US"/>
-        </w:rPr>
-        <w:t xml:space="preserve">a </w:t>
-      </w:r>
-      <w:proofErr w:type="spellStart"/>
-      <w:r>
-        <w:rPr>
-          <w:i/>
-          <w:lang w:val="en-US"/>
-        </w:rPr>
-        <w:t>Qt</w:t>
-      </w:r>
-      <w:proofErr w:type="spellEnd"/>
-      <w:r>
-        <w:rPr>
-          <w:i/>
-          <w:lang w:val="en-US"/>
-        </w:rPr>
-        <w:t>:</w:t>
-      </w:r>
-    </w:p>
-    <w:p>
-      <w:pPr>
-        <w:rPr>
-          <w:i/>
-          <w:lang w:val="en-US"/>
-        </w:rPr>
-      </w:pPr>
-      <w:r>
-        <w:rPr>
-          <w:i/>
-          <w:lang w:val="en-US"/>
-        </w:rPr>
-        <w:t>CMAKE_PREFIX_PATH=c:\Qt\5.12.0\msvc_64</w:t>
+        <w:t xml:space="preserve"> in PATH</w:t>
       </w:r>
     </w:p>
     <w:p>

</xml_diff>